<commit_message>
"clicked" and "medium" by default
</commit_message>
<xml_diff>
--- a/script_drafter/pieces.docx
+++ b/script_drafter/pieces.docx
@@ -175,7 +175,19 @@
         <w:rPr>
           <w:rStyle w:val="AnimatorNotes"/>
         </w:rPr>
-        <w:t xml:space="preserve">[Submit ] </w:t>
+        <w:t xml:space="preserve">[Submit </w:t>
+      </w:r>
+      <w:r>
+        <w:rPr>
+          <w:rStyle w:val="AnimatorNotes"/>
+        </w:rPr>
+        <w:t>clicked, medium</w:t>
+      </w:r>
+      <w:r>
+        <w:rPr>
+          <w:rStyle w:val="AnimatorNotes"/>
+        </w:rPr>
+        <w:t xml:space="preserve">] </w:t>
       </w:r>
     </w:p>
     <w:p>
@@ -450,7 +462,21 @@
         <w:rPr>
           <w:rStyle w:val="AnimatorNotes"/>
         </w:rPr>
-        <w:t xml:space="preserve">[Submit ] </w:t>
+        <w:t xml:space="preserve">[Submit </w:t>
+      </w:r>
+      <w:r>
+        <w:rPr>
+          <w:rStyle w:val="AnimatorNotes"/>
+        </w:rPr>
+        <w:t>clicked, medium</w:t>
+      </w:r>
+      <w:bookmarkStart w:id="0" w:name="_GoBack"/>
+      <w:bookmarkEnd w:id="0"/>
+      <w:r>
+        <w:rPr>
+          <w:rStyle w:val="AnimatorNotes"/>
+        </w:rPr>
+        <w:t xml:space="preserve">] </w:t>
       </w:r>
     </w:p>
     <w:p>
@@ -1326,8 +1352,6 @@
             <w:r>
               <w:t xml:space="preserve"> as in $item0</w:t>
             </w:r>
-            <w:bookmarkStart w:id="0" w:name="_GoBack"/>
-            <w:bookmarkEnd w:id="0"/>
             <w:r>
               <w:t>.</w:t>
             </w:r>
@@ -1655,7 +1679,7 @@
           <w:rPr>
             <w:noProof/>
           </w:rPr>
-          <w:t>3</w:t>
+          <w:t>2</w:t>
         </w:r>
         <w:r>
           <w:rPr>
@@ -3012,7 +3036,6 @@
     <w:uiPriority w:val="59"/>
     <w:rsid w:val="00920342"/>
     <w:tblPr>
-      <w:tblInd w:w="0" w:type="dxa"/>
       <w:tblBorders>
         <w:top w:val="single" w:sz="4" w:space="0" w:color="auto"/>
         <w:left w:val="single" w:sz="4" w:space="0" w:color="auto"/>
@@ -3021,12 +3044,6 @@
         <w:insideH w:val="single" w:sz="4" w:space="0" w:color="auto"/>
         <w:insideV w:val="single" w:sz="4" w:space="0" w:color="auto"/>
       </w:tblBorders>
-      <w:tblCellMar>
-        <w:top w:w="0" w:type="dxa"/>
-        <w:left w:w="108" w:type="dxa"/>
-        <w:bottom w:w="0" w:type="dxa"/>
-        <w:right w:w="108" w:type="dxa"/>
-      </w:tblCellMar>
     </w:tblPr>
   </w:style>
   <w:style w:type="table" w:styleId="LightList-Accent3">
@@ -3040,19 +3057,12 @@
     <w:tblPr>
       <w:tblStyleRowBandSize w:val="1"/>
       <w:tblStyleColBandSize w:val="1"/>
-      <w:tblInd w:w="0" w:type="dxa"/>
       <w:tblBorders>
         <w:top w:val="single" w:sz="8" w:space="0" w:color="9BBB59" w:themeColor="accent3"/>
         <w:left w:val="single" w:sz="8" w:space="0" w:color="9BBB59" w:themeColor="accent3"/>
         <w:bottom w:val="single" w:sz="8" w:space="0" w:color="9BBB59" w:themeColor="accent3"/>
         <w:right w:val="single" w:sz="8" w:space="0" w:color="9BBB59" w:themeColor="accent3"/>
       </w:tblBorders>
-      <w:tblCellMar>
-        <w:top w:w="0" w:type="dxa"/>
-        <w:left w:w="108" w:type="dxa"/>
-        <w:bottom w:w="0" w:type="dxa"/>
-        <w:right w:w="108" w:type="dxa"/>
-      </w:tblCellMar>
     </w:tblPr>
     <w:tblStylePr w:type="firstRow">
       <w:pPr>
@@ -3144,19 +3154,12 @@
     <w:tblPr>
       <w:tblStyleRowBandSize w:val="1"/>
       <w:tblStyleColBandSize w:val="1"/>
-      <w:tblInd w:w="0" w:type="dxa"/>
       <w:tblBorders>
         <w:top w:val="single" w:sz="8" w:space="0" w:color="9BBB59" w:themeColor="accent3"/>
         <w:left w:val="single" w:sz="8" w:space="0" w:color="9BBB59" w:themeColor="accent3"/>
         <w:bottom w:val="single" w:sz="8" w:space="0" w:color="9BBB59" w:themeColor="accent3"/>
         <w:right w:val="single" w:sz="8" w:space="0" w:color="9BBB59" w:themeColor="accent3"/>
       </w:tblBorders>
-      <w:tblCellMar>
-        <w:top w:w="0" w:type="dxa"/>
-        <w:left w:w="108" w:type="dxa"/>
-        <w:bottom w:w="0" w:type="dxa"/>
-        <w:right w:w="108" w:type="dxa"/>
-      </w:tblCellMar>
     </w:tblPr>
     <w:tblStylePr w:type="firstRow">
       <w:pPr>
@@ -3237,19 +3240,12 @@
     <w:tblPr>
       <w:tblStyleRowBandSize w:val="1"/>
       <w:tblStyleColBandSize w:val="1"/>
-      <w:tblInd w:w="0" w:type="dxa"/>
       <w:tblBorders>
         <w:top w:val="single" w:sz="8" w:space="0" w:color="9BBB59" w:themeColor="accent3"/>
         <w:left w:val="single" w:sz="8" w:space="0" w:color="9BBB59" w:themeColor="accent3"/>
         <w:bottom w:val="single" w:sz="8" w:space="0" w:color="9BBB59" w:themeColor="accent3"/>
         <w:right w:val="single" w:sz="8" w:space="0" w:color="9BBB59" w:themeColor="accent3"/>
       </w:tblBorders>
-      <w:tblCellMar>
-        <w:top w:w="0" w:type="dxa"/>
-        <w:left w:w="108" w:type="dxa"/>
-        <w:bottom w:w="0" w:type="dxa"/>
-        <w:right w:w="108" w:type="dxa"/>
-      </w:tblCellMar>
     </w:tblPr>
     <w:tblStylePr w:type="firstRow">
       <w:pPr>
@@ -4228,7 +4224,6 @@
     <w:uiPriority w:val="59"/>
     <w:rsid w:val="00920342"/>
     <w:tblPr>
-      <w:tblInd w:w="0" w:type="dxa"/>
       <w:tblBorders>
         <w:top w:val="single" w:sz="4" w:space="0" w:color="auto"/>
         <w:left w:val="single" w:sz="4" w:space="0" w:color="auto"/>
@@ -4237,12 +4232,6 @@
         <w:insideH w:val="single" w:sz="4" w:space="0" w:color="auto"/>
         <w:insideV w:val="single" w:sz="4" w:space="0" w:color="auto"/>
       </w:tblBorders>
-      <w:tblCellMar>
-        <w:top w:w="0" w:type="dxa"/>
-        <w:left w:w="108" w:type="dxa"/>
-        <w:bottom w:w="0" w:type="dxa"/>
-        <w:right w:w="108" w:type="dxa"/>
-      </w:tblCellMar>
     </w:tblPr>
   </w:style>
   <w:style w:type="table" w:styleId="LightList-Accent3">
@@ -4256,19 +4245,12 @@
     <w:tblPr>
       <w:tblStyleRowBandSize w:val="1"/>
       <w:tblStyleColBandSize w:val="1"/>
-      <w:tblInd w:w="0" w:type="dxa"/>
       <w:tblBorders>
         <w:top w:val="single" w:sz="8" w:space="0" w:color="9BBB59" w:themeColor="accent3"/>
         <w:left w:val="single" w:sz="8" w:space="0" w:color="9BBB59" w:themeColor="accent3"/>
         <w:bottom w:val="single" w:sz="8" w:space="0" w:color="9BBB59" w:themeColor="accent3"/>
         <w:right w:val="single" w:sz="8" w:space="0" w:color="9BBB59" w:themeColor="accent3"/>
       </w:tblBorders>
-      <w:tblCellMar>
-        <w:top w:w="0" w:type="dxa"/>
-        <w:left w:w="108" w:type="dxa"/>
-        <w:bottom w:w="0" w:type="dxa"/>
-        <w:right w:w="108" w:type="dxa"/>
-      </w:tblCellMar>
     </w:tblPr>
     <w:tblStylePr w:type="firstRow">
       <w:pPr>
@@ -4360,19 +4342,12 @@
     <w:tblPr>
       <w:tblStyleRowBandSize w:val="1"/>
       <w:tblStyleColBandSize w:val="1"/>
-      <w:tblInd w:w="0" w:type="dxa"/>
       <w:tblBorders>
         <w:top w:val="single" w:sz="8" w:space="0" w:color="9BBB59" w:themeColor="accent3"/>
         <w:left w:val="single" w:sz="8" w:space="0" w:color="9BBB59" w:themeColor="accent3"/>
         <w:bottom w:val="single" w:sz="8" w:space="0" w:color="9BBB59" w:themeColor="accent3"/>
         <w:right w:val="single" w:sz="8" w:space="0" w:color="9BBB59" w:themeColor="accent3"/>
       </w:tblBorders>
-      <w:tblCellMar>
-        <w:top w:w="0" w:type="dxa"/>
-        <w:left w:w="108" w:type="dxa"/>
-        <w:bottom w:w="0" w:type="dxa"/>
-        <w:right w:w="108" w:type="dxa"/>
-      </w:tblCellMar>
     </w:tblPr>
     <w:tblStylePr w:type="firstRow">
       <w:pPr>
@@ -4453,19 +4428,12 @@
     <w:tblPr>
       <w:tblStyleRowBandSize w:val="1"/>
       <w:tblStyleColBandSize w:val="1"/>
-      <w:tblInd w:w="0" w:type="dxa"/>
       <w:tblBorders>
         <w:top w:val="single" w:sz="8" w:space="0" w:color="9BBB59" w:themeColor="accent3"/>
         <w:left w:val="single" w:sz="8" w:space="0" w:color="9BBB59" w:themeColor="accent3"/>
         <w:bottom w:val="single" w:sz="8" w:space="0" w:color="9BBB59" w:themeColor="accent3"/>
         <w:right w:val="single" w:sz="8" w:space="0" w:color="9BBB59" w:themeColor="accent3"/>
       </w:tblBorders>
-      <w:tblCellMar>
-        <w:top w:w="0" w:type="dxa"/>
-        <w:left w:w="108" w:type="dxa"/>
-        <w:bottom w:w="0" w:type="dxa"/>
-        <w:right w:w="108" w:type="dxa"/>
-      </w:tblCellMar>
     </w:tblPr>
     <w:tblStylePr w:type="firstRow">
       <w:pPr>
@@ -4852,7 +4820,7 @@
 </file>
 
 <file path=customXml/itemProps1.xml><?xml version="1.0" encoding="utf-8"?>
-<ds:datastoreItem xmlns:ds="http://schemas.openxmlformats.org/officeDocument/2006/customXml" ds:itemID="{2C9100AB-D8E5-4797-BAA0-99DEEB297526}">
+<ds:datastoreItem xmlns:ds="http://schemas.openxmlformats.org/officeDocument/2006/customXml" ds:itemID="{D5B7F51F-457B-41A4-9BF8-04CE689F5518}">
   <ds:schemaRefs>
     <ds:schemaRef ds:uri="http://schemas.openxmlformats.org/officeDocument/2006/bibliography"/>
   </ds:schemaRefs>

</xml_diff>